<commit_message>
changed packets to file streams
</commit_message>
<xml_diff>
--- a/documents/Report on assignments architecture.docx
+++ b/documents/Report on assignments architecture.docx
@@ -744,7 +744,13 @@
         <w:t xml:space="preserve">In this report, I will be going over my design overview and choices on the Assignment 4. This includes things such as an UML diagram of the design, assumption made during the assignment, and explanations on some decicions I made in this assignment. </w:t>
       </w:r>
       <w:r>
-        <w:t xml:space="preserve">I have used generative AI as a tool to check and improve my code, but </w:t>
+        <w:t xml:space="preserve">I have used generative AI </w:t>
+      </w:r>
+      <w:r>
+        <w:t xml:space="preserve">(Gemini and Codiumate) </w:t>
+      </w:r>
+      <w:r>
+        <w:t xml:space="preserve">as a tool to check and improve my code, but </w:t>
       </w:r>
       <w:r>
         <w:t>all code and text in this assignment is made by me and so is mine.</w:t>
@@ -801,13 +807,8 @@
         </w:numPr>
       </w:pPr>
       <w:r>
-        <w:t xml:space="preserve">Security is not an </w:t>
-      </w:r>
-      <w:proofErr w:type="gramStart"/>
-      <w:r>
-        <w:t>issue</w:t>
-      </w:r>
-      <w:proofErr w:type="gramEnd"/>
+        <w:t>Security is not an issue</w:t>
+      </w:r>
     </w:p>
     <w:p>
       <w:pPr>
@@ -818,13 +819,8 @@
         </w:numPr>
       </w:pPr>
       <w:r>
-        <w:t xml:space="preserve">This means that nicknames aren’t tied to an account, so after leaving the server somebody else can use the same </w:t>
-      </w:r>
-      <w:proofErr w:type="gramStart"/>
-      <w:r>
-        <w:t>nickname</w:t>
-      </w:r>
-      <w:proofErr w:type="gramEnd"/>
+        <w:t>This means that nicknames aren’t tied to an account, so after leaving the server somebody else can use the same nickname</w:t>
+      </w:r>
     </w:p>
     <w:p>
       <w:pPr>
@@ -835,13 +831,8 @@
         </w:numPr>
       </w:pPr>
       <w:r>
-        <w:t xml:space="preserve">Messages have no </w:t>
-      </w:r>
-      <w:proofErr w:type="gramStart"/>
-      <w:r>
-        <w:t>encryption</w:t>
-      </w:r>
-      <w:proofErr w:type="gramEnd"/>
+        <w:t>Messages have no encryption</w:t>
+      </w:r>
     </w:p>
     <w:p>
       <w:pPr>
@@ -852,13 +843,8 @@
         </w:numPr>
       </w:pPr>
       <w:r>
-        <w:t xml:space="preserve">There is not server password, all servers automatically accept new </w:t>
-      </w:r>
-      <w:proofErr w:type="gramStart"/>
-      <w:r>
-        <w:t>users</w:t>
-      </w:r>
-      <w:proofErr w:type="gramEnd"/>
+        <w:t>There is not server password, all servers automatically accept new users</w:t>
+      </w:r>
     </w:p>
     <w:p>
       <w:pPr>
@@ -869,15 +855,7 @@
         </w:numPr>
       </w:pPr>
       <w:r>
-        <w:t xml:space="preserve">There is no sanitization of </w:t>
-      </w:r>
-      <w:proofErr w:type="gramStart"/>
-      <w:r>
-        <w:t>messages</w:t>
-      </w:r>
-      <w:proofErr w:type="gramEnd"/>
-      <w:r>
-        <w:t xml:space="preserve"> </w:t>
+        <w:t xml:space="preserve">There is no sanitization of messages </w:t>
       </w:r>
     </w:p>
     <w:p>
@@ -889,13 +867,8 @@
         </w:numPr>
       </w:pPr>
       <w:r>
-        <w:t xml:space="preserve">Other machine can send packects with your credentials, since server doesen’t check the ip with the </w:t>
-      </w:r>
-      <w:proofErr w:type="gramStart"/>
-      <w:r>
-        <w:t>nickname</w:t>
-      </w:r>
-      <w:proofErr w:type="gramEnd"/>
+        <w:t>Other machine can send packects with your credentials, since server doesen’t check the ip with the nickname</w:t>
+      </w:r>
     </w:p>
     <w:p>
       <w:pPr>
@@ -906,13 +879,8 @@
         </w:numPr>
       </w:pPr>
       <w:r>
-        <w:t xml:space="preserve">Privacy is not an </w:t>
-      </w:r>
-      <w:proofErr w:type="gramStart"/>
-      <w:r>
-        <w:t>issue</w:t>
-      </w:r>
-      <w:proofErr w:type="gramEnd"/>
+        <w:t>Privacy is not an issue</w:t>
+      </w:r>
     </w:p>
     <w:p>
       <w:pPr>
@@ -923,13 +891,8 @@
         </w:numPr>
       </w:pPr>
       <w:r>
-        <w:t xml:space="preserve">Again, somebody else can use the same nickname as you if you aren’t connected to the </w:t>
-      </w:r>
-      <w:proofErr w:type="gramStart"/>
-      <w:r>
-        <w:t>server</w:t>
-      </w:r>
-      <w:proofErr w:type="gramEnd"/>
+        <w:t>Again, somebody else can use the same nickname as you if you aren’t connected to the server</w:t>
+      </w:r>
     </w:p>
     <w:p>
       <w:pPr>
@@ -940,13 +903,8 @@
         </w:numPr>
       </w:pPr>
       <w:r>
-        <w:t xml:space="preserve">Everybody can send you a message, you can’t block </w:t>
-      </w:r>
-      <w:proofErr w:type="gramStart"/>
-      <w:r>
-        <w:t>people</w:t>
-      </w:r>
-      <w:proofErr w:type="gramEnd"/>
+        <w:t>Everybody can send you a message, you can’t block people</w:t>
+      </w:r>
     </w:p>
     <w:p>
       <w:pPr>
@@ -957,13 +915,8 @@
         </w:numPr>
       </w:pPr>
       <w:r>
-        <w:t xml:space="preserve">Messages have no profanity or other kind of </w:t>
-      </w:r>
-      <w:proofErr w:type="gramStart"/>
-      <w:r>
-        <w:t>filters</w:t>
-      </w:r>
-      <w:proofErr w:type="gramEnd"/>
+        <w:t>Messages have no profanity or other kind of filters</w:t>
+      </w:r>
     </w:p>
     <w:p>
       <w:pPr>
@@ -974,13 +927,8 @@
         </w:numPr>
       </w:pPr>
       <w:r>
-        <w:t xml:space="preserve">The made software is not made for </w:t>
-      </w:r>
-      <w:proofErr w:type="gramStart"/>
-      <w:r>
-        <w:t>distribution</w:t>
-      </w:r>
-      <w:proofErr w:type="gramEnd"/>
+        <w:t>The made software is not made for distribution</w:t>
+      </w:r>
     </w:p>
     <w:p>
       <w:pPr>
@@ -1009,13 +957,8 @@
         </w:numPr>
       </w:pPr>
       <w:r>
-        <w:t xml:space="preserve">The max packet size is 2048, so your message can’t be over </w:t>
-      </w:r>
-      <w:proofErr w:type="gramStart"/>
-      <w:r>
-        <w:t>that</w:t>
-      </w:r>
-      <w:proofErr w:type="gramEnd"/>
+        <w:t>The max packet size is 2048, so your message can’t be over that</w:t>
+      </w:r>
     </w:p>
     <w:p>
       <w:pPr>
@@ -1116,7 +1059,7 @@
         <w:jc w:val="left"/>
       </w:pPr>
       <w:r>
-        <w:t>ASD</w:t>
+        <w:t>TODO</w:t>
       </w:r>
     </w:p>
     <w:p>
@@ -1191,15 +1134,7 @@
     </w:p>
     <w:p>
       <w:r>
-        <w:t xml:space="preserve">The client is a </w:t>
-      </w:r>
-      <w:proofErr w:type="gramStart"/>
-      <w:r>
-        <w:t>menu-base</w:t>
-      </w:r>
-      <w:proofErr w:type="gramEnd"/>
-      <w:r>
-        <w:t xml:space="preserve"> CLI software that lets you send messages to channels and other people in a server.</w:t>
+        <w:t>The client is a menu-base CLI software that lets you send messages to channels and other people in a server.</w:t>
       </w:r>
     </w:p>
     <w:p>
@@ -1350,13 +1285,8 @@
         <w:t xml:space="preserve">Here you have established a connection to a server and are connected to it, but haven’t hoined any </w:t>
       </w:r>
       <w:r>
-        <w:t xml:space="preserve">channels and so can’t send messages </w:t>
-      </w:r>
-      <w:proofErr w:type="gramStart"/>
-      <w:r>
-        <w:t>yet</w:t>
-      </w:r>
-      <w:proofErr w:type="gramEnd"/>
+        <w:t>channels and so can’t send messages yet</w:t>
+      </w:r>
     </w:p>
     <w:p>
       <w:pPr>
@@ -1371,13 +1301,8 @@
         </w:rPr>
       </w:pPr>
       <w:r>
-        <w:t xml:space="preserve">You can disconned to go back to Unconnected </w:t>
-      </w:r>
-      <w:proofErr w:type="gramStart"/>
-      <w:r>
-        <w:t>stage</w:t>
-      </w:r>
-      <w:proofErr w:type="gramEnd"/>
+        <w:t>You can disconned to go back to Unconnected stage</w:t>
+      </w:r>
     </w:p>
     <w:p>
       <w:pPr>
@@ -1398,13 +1323,8 @@
         <w:t xml:space="preserve">/private message to </w:t>
       </w:r>
       <w:r>
-        <w:t xml:space="preserve">go to the Joined </w:t>
-      </w:r>
-      <w:proofErr w:type="gramStart"/>
-      <w:r>
-        <w:t>stage</w:t>
-      </w:r>
-      <w:proofErr w:type="gramEnd"/>
+        <w:t>go to the Joined stage</w:t>
+      </w:r>
     </w:p>
     <w:p>
       <w:pPr>
@@ -1458,13 +1378,8 @@
         </w:rPr>
       </w:pPr>
       <w:r>
-        <w:t xml:space="preserve">You can leave the channel to go back to Connected </w:t>
-      </w:r>
-      <w:proofErr w:type="gramStart"/>
-      <w:r>
-        <w:t>stage</w:t>
-      </w:r>
-      <w:proofErr w:type="gramEnd"/>
+        <w:t>You can leave the channel to go back to Connected stage</w:t>
+      </w:r>
     </w:p>
     <w:p>
       <w:pPr>
@@ -1486,10 +1401,53 @@
     </w:p>
     <w:p>
       <w:pPr>
+        <w:spacing w:after="160"/>
+        <w:jc w:val="left"/>
+        <w:rPr>
+          <w:rFonts w:asciiTheme="majorHAnsi" w:eastAsiaTheme="majorEastAsia" w:hAnsiTheme="majorHAnsi" w:cstheme="majorBidi"/>
+          <w:color w:val="2F5496" w:themeColor="accent1" w:themeShade="BF"/>
+          <w:sz w:val="32"/>
+          <w:szCs w:val="32"/>
+        </w:rPr>
+      </w:pPr>
+      <w:r>
+        <w:br w:type="page"/>
+      </w:r>
+    </w:p>
+    <w:p>
+      <w:pPr>
         <w:pStyle w:val="Heading1"/>
       </w:pPr>
       <w:r>
+        <w:lastRenderedPageBreak/>
         <w:t>Server:</w:t>
+      </w:r>
+    </w:p>
+    <w:p>
+      <w:pPr>
+        <w:spacing w:after="160"/>
+        <w:jc w:val="left"/>
+      </w:pPr>
+      <w:r>
+        <w:t xml:space="preserve">The server sends and accept a packet with the following format: </w:t>
+      </w:r>
+    </w:p>
+    <w:p>
+      <w:pPr>
+        <w:spacing w:after="160"/>
+        <w:jc w:val="left"/>
+      </w:pPr>
+      <w:r>
+        <w:t>“COMMAND|NICKNAME|CHANNEL|CONTENT”</w:t>
+      </w:r>
+    </w:p>
+    <w:p>
+      <w:pPr>
+        <w:spacing w:after="160"/>
+        <w:jc w:val="left"/>
+      </w:pPr>
+      <w:r>
+        <w:t>Where each column being used as follows:</w:t>
       </w:r>
     </w:p>
     <w:p>
@@ -1501,6 +1459,204 @@
         </w:numPr>
         <w:spacing w:after="160"/>
         <w:jc w:val="left"/>
+      </w:pPr>
+      <w:r>
+        <w:rPr>
+          <w:u w:val="single"/>
+        </w:rPr>
+        <w:t>Command</w:t>
+      </w:r>
+      <w:r>
+        <w:t>: Tells which kind of a packet it is. There are six different accepted commands:</w:t>
+      </w:r>
+    </w:p>
+    <w:p>
+      <w:pPr>
+        <w:pStyle w:val="ListParagraph"/>
+        <w:numPr>
+          <w:ilvl w:val="1"/>
+          <w:numId w:val="9"/>
+        </w:numPr>
+        <w:spacing w:after="160"/>
+        <w:jc w:val="left"/>
+      </w:pPr>
+      <w:r>
+        <w:rPr>
+          <w:u w:val="single"/>
+        </w:rPr>
+        <w:t>CONNECT</w:t>
+      </w:r>
+      <w:r>
+        <w:t>:</w:t>
+      </w:r>
+      <w:r>
+        <w:t xml:space="preserve"> for connecting to the server </w:t>
+      </w:r>
+    </w:p>
+    <w:p>
+      <w:pPr>
+        <w:pStyle w:val="ListParagraph"/>
+        <w:numPr>
+          <w:ilvl w:val="1"/>
+          <w:numId w:val="9"/>
+        </w:numPr>
+        <w:spacing w:after="160"/>
+        <w:jc w:val="left"/>
+      </w:pPr>
+      <w:r>
+        <w:rPr>
+          <w:u w:val="single"/>
+        </w:rPr>
+        <w:t>JOIN</w:t>
+      </w:r>
+      <w:r>
+        <w:t>:</w:t>
+      </w:r>
+      <w:r>
+        <w:t xml:space="preserve"> for joining a channel</w:t>
+      </w:r>
+    </w:p>
+    <w:p>
+      <w:pPr>
+        <w:pStyle w:val="ListParagraph"/>
+        <w:numPr>
+          <w:ilvl w:val="1"/>
+          <w:numId w:val="9"/>
+        </w:numPr>
+        <w:spacing w:after="160"/>
+        <w:jc w:val="left"/>
+      </w:pPr>
+      <w:r>
+        <w:rPr>
+          <w:u w:val="single"/>
+        </w:rPr>
+        <w:t>MESSAGE</w:t>
+      </w:r>
+      <w:r>
+        <w:t>:</w:t>
+      </w:r>
+      <w:r>
+        <w:t xml:space="preserve"> for sending a message in a channel</w:t>
+      </w:r>
+    </w:p>
+    <w:p>
+      <w:pPr>
+        <w:pStyle w:val="ListParagraph"/>
+        <w:numPr>
+          <w:ilvl w:val="1"/>
+          <w:numId w:val="9"/>
+        </w:numPr>
+        <w:spacing w:after="160"/>
+        <w:jc w:val="left"/>
+      </w:pPr>
+      <w:r>
+        <w:rPr>
+          <w:u w:val="single"/>
+        </w:rPr>
+        <w:t>PRIVATE</w:t>
+      </w:r>
+      <w:r>
+        <w:t>;</w:t>
+      </w:r>
+      <w:r>
+        <w:t xml:space="preserve"> for sending a private message</w:t>
+      </w:r>
+    </w:p>
+    <w:p>
+      <w:pPr>
+        <w:pStyle w:val="ListParagraph"/>
+        <w:numPr>
+          <w:ilvl w:val="1"/>
+          <w:numId w:val="9"/>
+        </w:numPr>
+        <w:spacing w:after="160"/>
+        <w:jc w:val="left"/>
+      </w:pPr>
+      <w:r>
+        <w:rPr>
+          <w:u w:val="single"/>
+        </w:rPr>
+        <w:t>QUIT</w:t>
+      </w:r>
+      <w:r>
+        <w:t>:</w:t>
+      </w:r>
+      <w:r>
+        <w:t xml:space="preserve"> for leaving a channel</w:t>
+      </w:r>
+    </w:p>
+    <w:p>
+      <w:pPr>
+        <w:pStyle w:val="ListParagraph"/>
+        <w:numPr>
+          <w:ilvl w:val="1"/>
+          <w:numId w:val="9"/>
+        </w:numPr>
+        <w:spacing w:after="160"/>
+        <w:jc w:val="left"/>
+      </w:pPr>
+      <w:r>
+        <w:rPr>
+          <w:u w:val="single"/>
+        </w:rPr>
+        <w:t>ERROR</w:t>
+      </w:r>
+      <w:r>
+        <w:t>:</w:t>
+      </w:r>
+      <w:r>
+        <w:t xml:space="preserve"> for when server has and error to send to the client. Server never receives an error.</w:t>
+      </w:r>
+    </w:p>
+    <w:p>
+      <w:pPr>
+        <w:pStyle w:val="ListParagraph"/>
+        <w:numPr>
+          <w:ilvl w:val="0"/>
+          <w:numId w:val="9"/>
+        </w:numPr>
+        <w:spacing w:after="160"/>
+        <w:jc w:val="left"/>
+      </w:pPr>
+      <w:r>
+        <w:rPr>
+          <w:u w:val="single"/>
+        </w:rPr>
+        <w:t>Nickname</w:t>
+      </w:r>
+      <w:r>
+        <w:t>: has data when asking for a nickname or when sending a message</w:t>
+      </w:r>
+    </w:p>
+    <w:p>
+      <w:pPr>
+        <w:pStyle w:val="ListParagraph"/>
+        <w:numPr>
+          <w:ilvl w:val="0"/>
+          <w:numId w:val="9"/>
+        </w:numPr>
+        <w:spacing w:after="160"/>
+        <w:jc w:val="left"/>
+      </w:pPr>
+      <w:r>
+        <w:rPr>
+          <w:u w:val="single"/>
+        </w:rPr>
+        <w:t>Channel</w:t>
+      </w:r>
+      <w:r>
+        <w:t>: used when sending a message to the channel or asking to join one</w:t>
+      </w:r>
+    </w:p>
+    <w:p>
+      <w:pPr>
+        <w:pStyle w:val="ListParagraph"/>
+        <w:numPr>
+          <w:ilvl w:val="0"/>
+          <w:numId w:val="9"/>
+        </w:numPr>
+        <w:spacing w:after="160"/>
+        <w:jc w:val="left"/>
         <w:rPr>
           <w:rFonts w:asciiTheme="majorHAnsi" w:eastAsiaTheme="majorEastAsia" w:hAnsiTheme="majorHAnsi" w:cstheme="majorBidi"/>
           <w:sz w:val="32"/>
@@ -1508,8 +1664,25 @@
         </w:rPr>
       </w:pPr>
       <w:r>
-        <w:t>asd</w:t>
-      </w:r>
+        <w:rPr>
+          <w:u w:val="single"/>
+        </w:rPr>
+        <w:t>Content</w:t>
+      </w:r>
+      <w:r>
+        <w:t>: has either messages content or an error message</w:t>
+      </w:r>
+    </w:p>
+    <w:p>
+      <w:pPr>
+        <w:spacing w:after="160"/>
+        <w:jc w:val="left"/>
+        <w:rPr>
+          <w:rFonts w:asciiTheme="majorHAnsi" w:eastAsiaTheme="majorEastAsia" w:hAnsiTheme="majorHAnsi" w:cstheme="majorBidi"/>
+          <w:sz w:val="32"/>
+          <w:szCs w:val="32"/>
+        </w:rPr>
+      </w:pPr>
       <w:r>
         <w:br w:type="page"/>
       </w:r>
@@ -1711,15 +1884,7 @@
       </w:tabs>
     </w:pPr>
     <w:r>
-      <w:t xml:space="preserve">Liite 1. SBA-jaottelu HKScan Finland </w:t>
-    </w:r>
-    <w:proofErr w:type="gramStart"/>
-    <w:r>
-      <w:t>Oy:n</w:t>
-    </w:r>
-    <w:proofErr w:type="gramEnd"/>
-    <w:r>
-      <w:t xml:space="preserve"> näkökulmasta</w:t>
+      <w:t>Liite 1. SBA-jaottelu HKScan Finland Oy:n näkökulmasta</w:t>
     </w:r>
   </w:p>
 </w:hdr>

</xml_diff>